<commit_message>
Capstone. Update Proposal with UI behavior
</commit_message>
<xml_diff>
--- a/Capstone/Proposal.docx
+++ b/Capstone/Proposal.docx
@@ -559,6 +559,1803 @@
       </w:r>
     </w:p>
     <w:p>
+      <w:r>
+        <w:rPr>
+          <w:b/>
+        </w:rPr>
+        <w:lastRenderedPageBreak/>
+        <w:t xml:space="preserve">User Interface </w:t>
+      </w:r>
+      <w:r>
+        <w:rPr>
+          <w:b/>
+        </w:rPr>
+        <w:t>Mocks and Behaviors</w:t>
+      </w:r>
+    </w:p>
+    <w:p>
+      <w:r>
+        <w:t>Splash screen:</w:t>
+      </w:r>
+    </w:p>
+    <w:p>
+      <w:pPr>
+        <w:pStyle w:val="ListParagraph"/>
+        <w:numPr>
+          <w:ilvl w:val="0"/>
+          <w:numId w:val="2"/>
+        </w:numPr>
+      </w:pPr>
+      <w:r>
+        <w:t>An easy fade-in to the logo screen greets the user upon launching the app</w:t>
+      </w:r>
+      <w:r>
+        <w:t>. The current version number is shown below the logo</w:t>
+      </w:r>
+    </w:p>
+    <w:p>
+      <w:pPr>
+        <w:pStyle w:val="ListParagraph"/>
+        <w:numPr>
+          <w:ilvl w:val="0"/>
+          <w:numId w:val="2"/>
+        </w:numPr>
+      </w:pPr>
+      <w:r>
+        <w:t>Shown whenever the app is launched from:</w:t>
+      </w:r>
+    </w:p>
+    <w:p>
+      <w:pPr>
+        <w:pStyle w:val="ListParagraph"/>
+        <w:numPr>
+          <w:ilvl w:val="1"/>
+          <w:numId w:val="2"/>
+        </w:numPr>
+      </w:pPr>
+      <w:r>
+        <w:t>Launcher</w:t>
+      </w:r>
+    </w:p>
+    <w:p>
+      <w:pPr>
+        <w:pStyle w:val="ListParagraph"/>
+        <w:numPr>
+          <w:ilvl w:val="1"/>
+          <w:numId w:val="2"/>
+        </w:numPr>
+      </w:pPr>
+      <w:r>
+        <w:t>Widget</w:t>
+      </w:r>
+    </w:p>
+    <w:p>
+      <w:pPr>
+        <w:pStyle w:val="ListParagraph"/>
+        <w:numPr>
+          <w:ilvl w:val="1"/>
+          <w:numId w:val="2"/>
+        </w:numPr>
+      </w:pPr>
+      <w:r>
+        <w:t>Notification</w:t>
+      </w:r>
+    </w:p>
+    <w:p>
+      <w:pPr>
+        <w:pStyle w:val="ListParagraph"/>
+        <w:numPr>
+          <w:ilvl w:val="0"/>
+          <w:numId w:val="2"/>
+        </w:numPr>
+      </w:pPr>
+      <w:r>
+        <w:t xml:space="preserve">Shown for around &lt; </w:t>
+      </w:r>
+      <w:r>
+        <w:t>2</w:t>
+      </w:r>
+      <w:r>
+        <w:t xml:space="preserve"> seconds before proceeding to next screen</w:t>
+      </w:r>
+      <w:r>
+        <w:t xml:space="preserve"> (similar to official Reddit app)</w:t>
+      </w:r>
+    </w:p>
+    <w:p>
+      <w:pPr>
+        <w:pStyle w:val="ListParagraph"/>
+        <w:numPr>
+          <w:ilvl w:val="0"/>
+          <w:numId w:val="2"/>
+        </w:numPr>
+      </w:pPr>
+      <w:r>
+        <w:t>Behind the scenes</w:t>
+      </w:r>
+      <w:r>
+        <w:t>:</w:t>
+      </w:r>
+    </w:p>
+    <w:p>
+      <w:pPr>
+        <w:pStyle w:val="ListParagraph"/>
+        <w:numPr>
+          <w:ilvl w:val="1"/>
+          <w:numId w:val="2"/>
+        </w:numPr>
+      </w:pPr>
+      <w:r>
+        <w:t xml:space="preserve">Prepare app resources (listeners, data, </w:t>
+      </w:r>
+      <w:proofErr w:type="spellStart"/>
+      <w:r>
+        <w:t>etc</w:t>
+      </w:r>
+      <w:proofErr w:type="spellEnd"/>
+      <w:r>
+        <w:t>)</w:t>
+      </w:r>
+    </w:p>
+    <w:p>
+      <w:pPr>
+        <w:pStyle w:val="ListParagraph"/>
+        <w:numPr>
+          <w:ilvl w:val="1"/>
+          <w:numId w:val="2"/>
+        </w:numPr>
+      </w:pPr>
+      <w:r>
+        <w:t xml:space="preserve">Check whether the user is signed in or not (either through Firebase or </w:t>
+      </w:r>
+      <w:proofErr w:type="spellStart"/>
+      <w:r>
+        <w:t>SharedPreferences</w:t>
+      </w:r>
+      <w:proofErr w:type="spellEnd"/>
+      <w:r>
+        <w:t>):</w:t>
+      </w:r>
+    </w:p>
+    <w:p>
+      <w:pPr>
+        <w:pStyle w:val="ListParagraph"/>
+        <w:numPr>
+          <w:ilvl w:val="2"/>
+          <w:numId w:val="2"/>
+        </w:numPr>
+      </w:pPr>
+      <w:r>
+        <w:t>If not signed in, go to log-in screen</w:t>
+      </w:r>
+    </w:p>
+    <w:p>
+      <w:pPr>
+        <w:pStyle w:val="ListParagraph"/>
+        <w:numPr>
+          <w:ilvl w:val="2"/>
+          <w:numId w:val="2"/>
+        </w:numPr>
+      </w:pPr>
+      <w:r>
+        <w:t>Otherwise, skip to At a Glance activity</w:t>
+      </w:r>
+    </w:p>
+    <w:p/>
+    <w:p>
+      <w:r>
+        <w:t>Log-in screen:</w:t>
+      </w:r>
+    </w:p>
+    <w:p>
+      <w:pPr>
+        <w:pStyle w:val="ListParagraph"/>
+        <w:numPr>
+          <w:ilvl w:val="0"/>
+          <w:numId w:val="2"/>
+        </w:numPr>
+      </w:pPr>
+      <w:r>
+        <w:t>Upon the device’s first launch, users can optionally log-in to their account by entering their e-mail and password, or by “logging in with Google”</w:t>
+      </w:r>
+    </w:p>
+    <w:p>
+      <w:pPr>
+        <w:pStyle w:val="ListParagraph"/>
+        <w:numPr>
+          <w:ilvl w:val="0"/>
+          <w:numId w:val="2"/>
+        </w:numPr>
+      </w:pPr>
+      <w:r>
+        <w:t>If coming from the Splash screen, the logo moves vertically seamlessly from the center position in the Splash screen to the upper position in the Log-in screen</w:t>
+      </w:r>
+    </w:p>
+    <w:p>
+      <w:pPr>
+        <w:pStyle w:val="ListParagraph"/>
+        <w:numPr>
+          <w:ilvl w:val="0"/>
+          <w:numId w:val="2"/>
+        </w:numPr>
+      </w:pPr>
+      <w:r>
+        <w:t>Unregistered users can click on “sign-in” to create a new account</w:t>
+      </w:r>
+    </w:p>
+    <w:p>
+      <w:pPr>
+        <w:pStyle w:val="ListParagraph"/>
+        <w:numPr>
+          <w:ilvl w:val="0"/>
+          <w:numId w:val="2"/>
+        </w:numPr>
+      </w:pPr>
+      <w:r>
+        <w:t>Those without an account can also proceed without signing up</w:t>
+      </w:r>
+    </w:p>
+    <w:p>
+      <w:pPr>
+        <w:pStyle w:val="ListParagraph"/>
+        <w:numPr>
+          <w:ilvl w:val="1"/>
+          <w:numId w:val="2"/>
+        </w:numPr>
+      </w:pPr>
+      <w:r>
+        <w:t xml:space="preserve">Internally, use </w:t>
+      </w:r>
+      <w:proofErr w:type="spellStart"/>
+      <w:r>
+        <w:t>SharedPreferences</w:t>
+      </w:r>
+      <w:proofErr w:type="spellEnd"/>
+      <w:r>
+        <w:t xml:space="preserve"> to indicate whether user chose not to make an account</w:t>
+      </w:r>
+    </w:p>
+    <w:p>
+      <w:pPr>
+        <w:pStyle w:val="ListParagraph"/>
+        <w:numPr>
+          <w:ilvl w:val="0"/>
+          <w:numId w:val="2"/>
+        </w:numPr>
+      </w:pPr>
+      <w:r>
+        <w:t>Always s</w:t>
+      </w:r>
+      <w:r>
+        <w:t>hown whenever the app is launched and the user is not currently logged in</w:t>
+      </w:r>
+      <w:r>
+        <w:t>. If the user is already logged in</w:t>
+      </w:r>
+      <w:r>
+        <w:t>, or decides to proceed without making an account</w:t>
+      </w:r>
+      <w:r>
+        <w:t>, and the app is launched, this screen is bypassed.</w:t>
+      </w:r>
+    </w:p>
+    <w:p>
+      <w:pPr>
+        <w:pStyle w:val="ListParagraph"/>
+        <w:numPr>
+          <w:ilvl w:val="0"/>
+          <w:numId w:val="2"/>
+        </w:numPr>
+      </w:pPr>
+      <w:r>
+        <w:t>Libraries used:</w:t>
+      </w:r>
+    </w:p>
+    <w:p>
+      <w:pPr>
+        <w:pStyle w:val="ListParagraph"/>
+        <w:numPr>
+          <w:ilvl w:val="1"/>
+          <w:numId w:val="2"/>
+        </w:numPr>
+      </w:pPr>
+      <w:r>
+        <w:t>Firebase Authentication</w:t>
+      </w:r>
+    </w:p>
+    <w:p>
+      <w:pPr>
+        <w:pStyle w:val="ListParagraph"/>
+        <w:numPr>
+          <w:ilvl w:val="1"/>
+          <w:numId w:val="2"/>
+        </w:numPr>
+      </w:pPr>
+      <w:r>
+        <w:t>Google Sign-in</w:t>
+      </w:r>
+    </w:p>
+    <w:p>
+      <w:pPr>
+        <w:pStyle w:val="ListParagraph"/>
+        <w:numPr>
+          <w:ilvl w:val="0"/>
+          <w:numId w:val="2"/>
+        </w:numPr>
+        <w:rPr>
+          <w:i/>
+        </w:rPr>
+      </w:pPr>
+      <w:r>
+        <w:rPr>
+          <w:i/>
+        </w:rPr>
+        <w:t>Note: Log-in is not required for saving on-device, but it is required for saving to the cloud</w:t>
+      </w:r>
+    </w:p>
+    <w:p>
+      <w:pPr>
+        <w:pStyle w:val="ListParagraph"/>
+        <w:numPr>
+          <w:ilvl w:val="0"/>
+          <w:numId w:val="2"/>
+        </w:numPr>
+      </w:pPr>
+      <w:r>
+        <w:t>UI handlers:</w:t>
+      </w:r>
+    </w:p>
+    <w:p>
+      <w:pPr>
+        <w:pStyle w:val="ListParagraph"/>
+        <w:numPr>
+          <w:ilvl w:val="1"/>
+          <w:numId w:val="2"/>
+        </w:numPr>
+      </w:pPr>
+      <w:r>
+        <w:t xml:space="preserve">E-mail </w:t>
+      </w:r>
+      <w:proofErr w:type="spellStart"/>
+      <w:r>
+        <w:t>EditText</w:t>
+      </w:r>
+      <w:proofErr w:type="spellEnd"/>
+    </w:p>
+    <w:p>
+      <w:pPr>
+        <w:pStyle w:val="ListParagraph"/>
+        <w:numPr>
+          <w:ilvl w:val="1"/>
+          <w:numId w:val="2"/>
+        </w:numPr>
+      </w:pPr>
+      <w:r>
+        <w:t xml:space="preserve">Password </w:t>
+      </w:r>
+      <w:proofErr w:type="spellStart"/>
+      <w:r>
+        <w:t>EditText</w:t>
+      </w:r>
+      <w:proofErr w:type="spellEnd"/>
+    </w:p>
+    <w:p>
+      <w:pPr>
+        <w:pStyle w:val="ListParagraph"/>
+        <w:numPr>
+          <w:ilvl w:val="1"/>
+          <w:numId w:val="2"/>
+        </w:numPr>
+      </w:pPr>
+      <w:r>
+        <w:t>Sign-in Button</w:t>
+      </w:r>
+    </w:p>
+    <w:p>
+      <w:pPr>
+        <w:pStyle w:val="ListParagraph"/>
+        <w:numPr>
+          <w:ilvl w:val="1"/>
+          <w:numId w:val="2"/>
+        </w:numPr>
+      </w:pPr>
+      <w:r>
+        <w:t>Log-in with Google Button</w:t>
+      </w:r>
+    </w:p>
+    <w:p>
+      <w:pPr>
+        <w:pStyle w:val="ListParagraph"/>
+        <w:numPr>
+          <w:ilvl w:val="1"/>
+          <w:numId w:val="2"/>
+        </w:numPr>
+      </w:pPr>
+      <w:r>
+        <w:t>“New Account? Sign-up!” Button</w:t>
+      </w:r>
+    </w:p>
+    <w:p/>
+    <w:p>
+      <w:r>
+        <w:t>Sign-up screen:</w:t>
+      </w:r>
+    </w:p>
+    <w:p>
+      <w:pPr>
+        <w:pStyle w:val="ListParagraph"/>
+        <w:numPr>
+          <w:ilvl w:val="0"/>
+          <w:numId w:val="2"/>
+        </w:numPr>
+      </w:pPr>
+      <w:r>
+        <w:lastRenderedPageBreak/>
+        <w:t>Where users can create a new account using an e-mail address as credentials</w:t>
+      </w:r>
+    </w:p>
+    <w:p>
+      <w:pPr>
+        <w:pStyle w:val="ListParagraph"/>
+        <w:numPr>
+          <w:ilvl w:val="0"/>
+          <w:numId w:val="2"/>
+        </w:numPr>
+      </w:pPr>
+      <w:r>
+        <w:t>Looks very similar to the Log-in screen, but with a</w:t>
+      </w:r>
+      <w:r>
+        <w:t>n additional</w:t>
+      </w:r>
+      <w:r>
+        <w:t xml:space="preserve"> “Name” field and </w:t>
+      </w:r>
+      <w:r>
+        <w:t xml:space="preserve">a </w:t>
+      </w:r>
+      <w:r>
+        <w:t>“Confirm password” field</w:t>
+      </w:r>
+    </w:p>
+    <w:p>
+      <w:pPr>
+        <w:pStyle w:val="ListParagraph"/>
+        <w:numPr>
+          <w:ilvl w:val="0"/>
+          <w:numId w:val="2"/>
+        </w:numPr>
+      </w:pPr>
+      <w:r>
+        <w:t>Libraries used:</w:t>
+      </w:r>
+    </w:p>
+    <w:p>
+      <w:pPr>
+        <w:pStyle w:val="ListParagraph"/>
+        <w:numPr>
+          <w:ilvl w:val="1"/>
+          <w:numId w:val="2"/>
+        </w:numPr>
+      </w:pPr>
+      <w:r>
+        <w:t>Firebase Authentication</w:t>
+      </w:r>
+    </w:p>
+    <w:p>
+      <w:pPr>
+        <w:pStyle w:val="ListParagraph"/>
+        <w:numPr>
+          <w:ilvl w:val="1"/>
+          <w:numId w:val="2"/>
+        </w:numPr>
+      </w:pPr>
+      <w:r>
+        <w:t>Google Sign-in</w:t>
+      </w:r>
+    </w:p>
+    <w:p>
+      <w:pPr>
+        <w:pStyle w:val="ListParagraph"/>
+        <w:numPr>
+          <w:ilvl w:val="0"/>
+          <w:numId w:val="2"/>
+        </w:numPr>
+      </w:pPr>
+      <w:r>
+        <w:t>UI handlers:</w:t>
+      </w:r>
+    </w:p>
+    <w:p>
+      <w:pPr>
+        <w:pStyle w:val="ListParagraph"/>
+        <w:numPr>
+          <w:ilvl w:val="1"/>
+          <w:numId w:val="2"/>
+        </w:numPr>
+      </w:pPr>
+      <w:r>
+        <w:t xml:space="preserve">Name </w:t>
+      </w:r>
+      <w:proofErr w:type="spellStart"/>
+      <w:r>
+        <w:t>EditText</w:t>
+      </w:r>
+      <w:proofErr w:type="spellEnd"/>
+    </w:p>
+    <w:p>
+      <w:pPr>
+        <w:pStyle w:val="ListParagraph"/>
+        <w:numPr>
+          <w:ilvl w:val="1"/>
+          <w:numId w:val="2"/>
+        </w:numPr>
+      </w:pPr>
+      <w:r>
+        <w:t xml:space="preserve">E-mail </w:t>
+      </w:r>
+      <w:proofErr w:type="spellStart"/>
+      <w:r>
+        <w:t>EditText</w:t>
+      </w:r>
+      <w:proofErr w:type="spellEnd"/>
+    </w:p>
+    <w:p>
+      <w:pPr>
+        <w:pStyle w:val="ListParagraph"/>
+        <w:numPr>
+          <w:ilvl w:val="1"/>
+          <w:numId w:val="2"/>
+        </w:numPr>
+      </w:pPr>
+      <w:r>
+        <w:t xml:space="preserve">Password </w:t>
+      </w:r>
+      <w:proofErr w:type="spellStart"/>
+      <w:r>
+        <w:t>EditText</w:t>
+      </w:r>
+      <w:proofErr w:type="spellEnd"/>
+    </w:p>
+    <w:p>
+      <w:pPr>
+        <w:pStyle w:val="ListParagraph"/>
+        <w:numPr>
+          <w:ilvl w:val="1"/>
+          <w:numId w:val="2"/>
+        </w:numPr>
+      </w:pPr>
+      <w:r>
+        <w:t>Sign-up Button</w:t>
+      </w:r>
+    </w:p>
+    <w:p>
+      <w:pPr>
+        <w:pStyle w:val="ListParagraph"/>
+        <w:numPr>
+          <w:ilvl w:val="1"/>
+          <w:numId w:val="2"/>
+        </w:numPr>
+      </w:pPr>
+      <w:r>
+        <w:t>Sign-up with Google Button</w:t>
+      </w:r>
+    </w:p>
+    <w:p>
+      <w:pPr>
+        <w:pStyle w:val="ListParagraph"/>
+        <w:numPr>
+          <w:ilvl w:val="1"/>
+          <w:numId w:val="2"/>
+        </w:numPr>
+      </w:pPr>
+      <w:r>
+        <w:t>“Go back” Button</w:t>
+      </w:r>
+    </w:p>
+    <w:p>
+      <w:pPr>
+        <w:pStyle w:val="ListParagraph"/>
+        <w:numPr>
+          <w:ilvl w:val="2"/>
+          <w:numId w:val="2"/>
+        </w:numPr>
+      </w:pPr>
+      <w:r>
+        <w:t>Return to the Log-in screen</w:t>
+      </w:r>
+    </w:p>
+    <w:p/>
+    <w:p>
+      <w:r>
+        <w:t>Main Screens</w:t>
+      </w:r>
+    </w:p>
+    <w:p>
+      <w:pPr>
+        <w:pStyle w:val="ListParagraph"/>
+        <w:numPr>
+          <w:ilvl w:val="0"/>
+          <w:numId w:val="2"/>
+        </w:numPr>
+      </w:pPr>
+      <w:r>
+        <w:t>Screens (illustrated below):</w:t>
+      </w:r>
+    </w:p>
+    <w:p>
+      <w:pPr>
+        <w:pStyle w:val="ListParagraph"/>
+        <w:numPr>
+          <w:ilvl w:val="1"/>
+          <w:numId w:val="2"/>
+        </w:numPr>
+      </w:pPr>
+      <w:r>
+        <w:t xml:space="preserve">A. </w:t>
+      </w:r>
+      <w:r>
+        <w:t>At a Glance screen</w:t>
+      </w:r>
+    </w:p>
+    <w:p>
+      <w:pPr>
+        <w:pStyle w:val="ListParagraph"/>
+        <w:numPr>
+          <w:ilvl w:val="1"/>
+          <w:numId w:val="2"/>
+        </w:numPr>
+      </w:pPr>
+      <w:r>
+        <w:t xml:space="preserve">B. </w:t>
+      </w:r>
+      <w:r>
+        <w:t>Food list screen</w:t>
+      </w:r>
+    </w:p>
+    <w:p>
+      <w:pPr>
+        <w:pStyle w:val="ListParagraph"/>
+        <w:numPr>
+          <w:ilvl w:val="0"/>
+          <w:numId w:val="2"/>
+        </w:numPr>
+      </w:pPr>
+      <w:r>
+        <w:t xml:space="preserve">Make up a horizontal </w:t>
+      </w:r>
+      <w:proofErr w:type="spellStart"/>
+      <w:r>
+        <w:t>ViewPager</w:t>
+      </w:r>
+      <w:proofErr w:type="spellEnd"/>
+      <w:r>
+        <w:t xml:space="preserve"> with t</w:t>
+      </w:r>
+      <w:r>
+        <w:t>abs shown at the bottom of the screen</w:t>
+      </w:r>
+    </w:p>
+    <w:p>
+      <w:pPr>
+        <w:pStyle w:val="ListParagraph"/>
+        <w:numPr>
+          <w:ilvl w:val="0"/>
+          <w:numId w:val="2"/>
+        </w:numPr>
+      </w:pPr>
+      <w:r>
+        <w:t>Each screen bleeds fully to the left and right edges, with no visible gap between screens</w:t>
+      </w:r>
+    </w:p>
+    <w:p>
+      <w:pPr>
+        <w:pStyle w:val="ListParagraph"/>
+        <w:numPr>
+          <w:ilvl w:val="0"/>
+          <w:numId w:val="2"/>
+        </w:numPr>
+      </w:pPr>
+      <w:r>
+        <w:t>Toolbar menu actions hold for all screens:</w:t>
+      </w:r>
+    </w:p>
+    <w:p>
+      <w:pPr>
+        <w:pStyle w:val="ListParagraph"/>
+        <w:numPr>
+          <w:ilvl w:val="1"/>
+          <w:numId w:val="2"/>
+        </w:numPr>
+      </w:pPr>
+      <w:r>
+        <w:t>Settings (never show icon)</w:t>
+      </w:r>
+    </w:p>
+    <w:p>
+      <w:pPr>
+        <w:pStyle w:val="ListParagraph"/>
+        <w:numPr>
+          <w:ilvl w:val="1"/>
+          <w:numId w:val="2"/>
+        </w:numPr>
+      </w:pPr>
+      <w:r>
+        <w:t>Search (show icon if room; icon = magnifying glass)</w:t>
+      </w:r>
+    </w:p>
+    <w:p>
+      <w:r>
+        <w:t xml:space="preserve">A. </w:t>
+      </w:r>
+      <w:r>
+        <w:t>At a Glance screen:</w:t>
+      </w:r>
+    </w:p>
+    <w:p>
+      <w:pPr>
+        <w:pStyle w:val="ListParagraph"/>
+        <w:numPr>
+          <w:ilvl w:val="0"/>
+          <w:numId w:val="2"/>
+        </w:numPr>
+      </w:pPr>
+      <w:r>
+        <w:t xml:space="preserve">Greets the user with a </w:t>
+      </w:r>
+      <w:r>
+        <w:t>summary for the current week, detailing how many foods are going to be expiring soon, via a bar chart and a short descriptive message below it. Also provides a small list showing which food is expiring in the next few days</w:t>
+      </w:r>
+    </w:p>
+    <w:p>
+      <w:pPr>
+        <w:pStyle w:val="ListParagraph"/>
+        <w:numPr>
+          <w:ilvl w:val="0"/>
+          <w:numId w:val="2"/>
+        </w:numPr>
+      </w:pPr>
+      <w:r>
+        <w:t>Data filter specs:</w:t>
+      </w:r>
+    </w:p>
+    <w:p>
+      <w:pPr>
+        <w:pStyle w:val="ListParagraph"/>
+        <w:numPr>
+          <w:ilvl w:val="1"/>
+          <w:numId w:val="2"/>
+        </w:numPr>
+      </w:pPr>
+      <w:r>
+        <w:t>By default, shows data for the next 7 days, including the current date</w:t>
+      </w:r>
+    </w:p>
+    <w:p>
+      <w:pPr>
+        <w:pStyle w:val="ListParagraph"/>
+        <w:numPr>
+          <w:ilvl w:val="1"/>
+          <w:numId w:val="2"/>
+        </w:numPr>
+      </w:pPr>
+      <w:r>
+        <w:t>User can set the date filter through the Date menu</w:t>
+      </w:r>
+    </w:p>
+    <w:p>
+      <w:pPr>
+        <w:pStyle w:val="ListParagraph"/>
+        <w:numPr>
+          <w:ilvl w:val="2"/>
+          <w:numId w:val="2"/>
+        </w:numPr>
+      </w:pPr>
+      <w:r>
+        <w:t>Next 7 days</w:t>
+      </w:r>
+    </w:p>
+    <w:p>
+      <w:pPr>
+        <w:pStyle w:val="ListParagraph"/>
+        <w:numPr>
+          <w:ilvl w:val="2"/>
+          <w:numId w:val="2"/>
+        </w:numPr>
+      </w:pPr>
+      <w:r>
+        <w:t>Next 14 days</w:t>
+      </w:r>
+    </w:p>
+    <w:p>
+      <w:pPr>
+        <w:pStyle w:val="ListParagraph"/>
+        <w:numPr>
+          <w:ilvl w:val="2"/>
+          <w:numId w:val="2"/>
+        </w:numPr>
+      </w:pPr>
+      <w:r>
+        <w:t>Next 30 days</w:t>
+      </w:r>
+    </w:p>
+    <w:p>
+      <w:pPr>
+        <w:pStyle w:val="ListParagraph"/>
+        <w:numPr>
+          <w:ilvl w:val="1"/>
+          <w:numId w:val="2"/>
+        </w:numPr>
+      </w:pPr>
+      <w:r>
+        <w:t>Applies to both bar chart and list</w:t>
+      </w:r>
+      <w:r>
+        <w:t>, to ensure that both are properly sync’d</w:t>
+      </w:r>
+    </w:p>
+    <w:p>
+      <w:pPr>
+        <w:pStyle w:val="ListParagraph"/>
+        <w:numPr>
+          <w:ilvl w:val="0"/>
+          <w:numId w:val="2"/>
+        </w:numPr>
+      </w:pPr>
+      <w:r>
+        <w:t>Bar Chart specs:</w:t>
+      </w:r>
+    </w:p>
+    <w:p>
+      <w:pPr>
+        <w:pStyle w:val="ListParagraph"/>
+        <w:numPr>
+          <w:ilvl w:val="1"/>
+          <w:numId w:val="2"/>
+        </w:numPr>
+      </w:pPr>
+      <w:r>
+        <w:t xml:space="preserve">X-axis shows dates (Mon, Tue, Wed, </w:t>
+      </w:r>
+      <w:proofErr w:type="spellStart"/>
+      <w:r>
+        <w:t>etc</w:t>
+      </w:r>
+      <w:proofErr w:type="spellEnd"/>
+      <w:r>
+        <w:t>)</w:t>
+      </w:r>
+    </w:p>
+    <w:p>
+      <w:pPr>
+        <w:pStyle w:val="ListParagraph"/>
+        <w:numPr>
+          <w:ilvl w:val="1"/>
+          <w:numId w:val="2"/>
+        </w:numPr>
+      </w:pPr>
+      <w:r>
+        <w:t xml:space="preserve">Y-axis shows # of foods expiring that day (expressed as # of </w:t>
+      </w:r>
+      <w:r>
+        <w:rPr>
+          <w:i/>
+        </w:rPr>
+        <w:t>items</w:t>
+      </w:r>
+      <w:r>
+        <w:t xml:space="preserve">, independent of actual </w:t>
+      </w:r>
+      <w:r>
+        <w:rPr>
+          <w:i/>
+        </w:rPr>
+        <w:t>quantity</w:t>
+      </w:r>
+      <w:r>
+        <w:t>)</w:t>
+      </w:r>
+    </w:p>
+    <w:p>
+      <w:pPr>
+        <w:pStyle w:val="ListParagraph"/>
+        <w:numPr>
+          <w:ilvl w:val="2"/>
+          <w:numId w:val="2"/>
+        </w:numPr>
+      </w:pPr>
+      <w:r>
+        <w:t>Axis ranges determined dynamically, based on day with the highest number of expiring foods</w:t>
+      </w:r>
+    </w:p>
+    <w:p>
+      <w:pPr>
+        <w:pStyle w:val="ListParagraph"/>
+        <w:numPr>
+          <w:ilvl w:val="1"/>
+          <w:numId w:val="2"/>
+        </w:numPr>
+      </w:pPr>
+      <w:r>
+        <w:t>Each graph shows 1 weeks’ worth of info</w:t>
+      </w:r>
+    </w:p>
+    <w:p>
+      <w:pPr>
+        <w:pStyle w:val="ListParagraph"/>
+        <w:numPr>
+          <w:ilvl w:val="1"/>
+          <w:numId w:val="2"/>
+        </w:numPr>
+      </w:pPr>
+      <w:r>
+        <w:lastRenderedPageBreak/>
+        <w:t>Layout and appearance similar to Android’s Digital Wellbeing app</w:t>
+      </w:r>
+    </w:p>
+    <w:p>
+      <w:pPr>
+        <w:pStyle w:val="ListParagraph"/>
+        <w:numPr>
+          <w:ilvl w:val="1"/>
+          <w:numId w:val="2"/>
+        </w:numPr>
+      </w:pPr>
+      <w:r>
+        <w:t>The bar corresponding to the current date is highlighted</w:t>
+      </w:r>
+      <w:r>
+        <w:t xml:space="preserve"> – this bar will always be the first bar by default</w:t>
+      </w:r>
+    </w:p>
+    <w:p>
+      <w:pPr>
+        <w:pStyle w:val="ListParagraph"/>
+        <w:numPr>
+          <w:ilvl w:val="1"/>
+          <w:numId w:val="2"/>
+        </w:numPr>
+      </w:pPr>
+      <w:r>
+        <w:t>Tapping on each bar displays a bubble showing the date (Month Day) and the number of expiring food</w:t>
+      </w:r>
+      <w:r>
+        <w:t>s</w:t>
+      </w:r>
+      <w:r>
+        <w:t xml:space="preserve"> for that date</w:t>
+      </w:r>
+    </w:p>
+    <w:p>
+      <w:pPr>
+        <w:pStyle w:val="ListParagraph"/>
+        <w:numPr>
+          <w:ilvl w:val="1"/>
+          <w:numId w:val="2"/>
+        </w:numPr>
+      </w:pPr>
+      <w:r>
+        <w:t>User can indicate the date range to filter their data</w:t>
+      </w:r>
+    </w:p>
+    <w:p>
+      <w:pPr>
+        <w:pStyle w:val="ListParagraph"/>
+        <w:numPr>
+          <w:ilvl w:val="0"/>
+          <w:numId w:val="2"/>
+        </w:numPr>
+      </w:pPr>
+      <w:r>
+        <w:t xml:space="preserve">Descriptive </w:t>
+      </w:r>
+      <w:proofErr w:type="spellStart"/>
+      <w:r>
+        <w:t>TextView</w:t>
+      </w:r>
+      <w:proofErr w:type="spellEnd"/>
+      <w:r>
+        <w:t xml:space="preserve"> specs:</w:t>
+      </w:r>
+    </w:p>
+    <w:p>
+      <w:pPr>
+        <w:pStyle w:val="ListParagraph"/>
+        <w:numPr>
+          <w:ilvl w:val="1"/>
+          <w:numId w:val="2"/>
+        </w:numPr>
+      </w:pPr>
+      <w:r>
+        <w:t>One sentence summary in the form:</w:t>
+      </w:r>
+    </w:p>
+    <w:p>
+      <w:pPr>
+        <w:pStyle w:val="ListParagraph"/>
+        <w:ind w:left="1440"/>
+      </w:pPr>
+    </w:p>
+    <w:p>
+      <w:pPr>
+        <w:pStyle w:val="ListParagraph"/>
+        <w:ind w:left="1440"/>
+      </w:pPr>
+      <w:r>
+        <w:t>[GREETING: e.g. Hello, Welcome back, Good morning], [USER NAME</w:t>
+      </w:r>
+      <w:r>
+        <w:t>: shown only if user made an account</w:t>
+      </w:r>
+      <w:r>
+        <w:t>]!</w:t>
+      </w:r>
+    </w:p>
+    <w:p>
+      <w:pPr>
+        <w:pStyle w:val="ListParagraph"/>
+        <w:ind w:left="1440"/>
+      </w:pPr>
+    </w:p>
+    <w:p>
+      <w:pPr>
+        <w:pStyle w:val="ListParagraph"/>
+        <w:ind w:left="1440"/>
+      </w:pPr>
+      <w:r>
+        <w:t>You have X foods expiring [DATE RANGE: e.g. this week, in the next 2 weeks, in the next 13 days], with Y foods expiring today!</w:t>
+      </w:r>
+      <w:r>
+        <w:t xml:space="preserve"> [X = the sum of the # of foods in the Bar chart]</w:t>
+      </w:r>
+    </w:p>
+    <w:p>
+      <w:pPr>
+        <w:pStyle w:val="ListParagraph"/>
+        <w:ind w:left="1440"/>
+      </w:pPr>
+    </w:p>
+    <w:p>
+      <w:pPr>
+        <w:pStyle w:val="ListParagraph"/>
+        <w:ind w:left="1440"/>
+      </w:pPr>
+      <w:r>
+        <w:t>Foods expiring [DATE RANGE]:</w:t>
+      </w:r>
+    </w:p>
+    <w:p>
+      <w:pPr>
+        <w:pStyle w:val="ListParagraph"/>
+        <w:ind w:left="1440"/>
+      </w:pPr>
+    </w:p>
+    <w:p>
+      <w:pPr>
+        <w:pStyle w:val="ListParagraph"/>
+        <w:ind w:left="1440"/>
+      </w:pPr>
+      <w:r>
+        <w:t>[SHOW LIST HERE]</w:t>
+      </w:r>
+    </w:p>
+    <w:p>
+      <w:pPr>
+        <w:pStyle w:val="ListParagraph"/>
+        <w:ind w:left="1440"/>
+      </w:pPr>
+    </w:p>
+    <w:p>
+      <w:pPr>
+        <w:pStyle w:val="ListParagraph"/>
+        <w:numPr>
+          <w:ilvl w:val="1"/>
+          <w:numId w:val="2"/>
+        </w:numPr>
+      </w:pPr>
+      <w:r>
+        <w:t>Sentence summary generates with a random greeting based on time of day, the user’s name, and the data filter set</w:t>
+      </w:r>
+    </w:p>
+    <w:p>
+      <w:pPr>
+        <w:pStyle w:val="ListParagraph"/>
+        <w:numPr>
+          <w:ilvl w:val="1"/>
+          <w:numId w:val="2"/>
+        </w:numPr>
+      </w:pPr>
+      <w:r>
+        <w:t>If user had bypassed the log-in, then [USER NAME] is not shown</w:t>
+      </w:r>
+    </w:p>
+    <w:p>
+      <w:pPr>
+        <w:pStyle w:val="ListParagraph"/>
+        <w:ind w:left="1440"/>
+      </w:pPr>
+    </w:p>
+    <w:p>
+      <w:pPr>
+        <w:pStyle w:val="ListParagraph"/>
+        <w:numPr>
+          <w:ilvl w:val="0"/>
+          <w:numId w:val="2"/>
+        </w:numPr>
+      </w:pPr>
+      <w:r>
+        <w:t>List</w:t>
+      </w:r>
+      <w:r>
+        <w:t xml:space="preserve"> specs:</w:t>
+      </w:r>
+    </w:p>
+    <w:p>
+      <w:pPr>
+        <w:pStyle w:val="ListParagraph"/>
+        <w:numPr>
+          <w:ilvl w:val="1"/>
+          <w:numId w:val="2"/>
+        </w:numPr>
+      </w:pPr>
+      <w:r>
+        <w:t xml:space="preserve">Horizontally-scrolling </w:t>
+      </w:r>
+      <w:proofErr w:type="spellStart"/>
+      <w:r>
+        <w:t>RecyclerView</w:t>
+      </w:r>
+      <w:proofErr w:type="spellEnd"/>
+    </w:p>
+    <w:p>
+      <w:pPr>
+        <w:pStyle w:val="ListParagraph"/>
+        <w:numPr>
+          <w:ilvl w:val="1"/>
+          <w:numId w:val="2"/>
+        </w:numPr>
+      </w:pPr>
+      <w:r>
+        <w:t>Shows upcoming expiring foods for the next X days</w:t>
+      </w:r>
+      <w:r>
+        <w:t>, specified by the data filter</w:t>
+      </w:r>
+    </w:p>
+    <w:p>
+      <w:pPr>
+        <w:pStyle w:val="ListParagraph"/>
+        <w:numPr>
+          <w:ilvl w:val="1"/>
+          <w:numId w:val="2"/>
+        </w:numPr>
+      </w:pPr>
+      <w:r>
+        <w:t>Data is sync’d between the Bar Chart</w:t>
+      </w:r>
+    </w:p>
+    <w:p>
+      <w:pPr>
+        <w:pStyle w:val="ListParagraph"/>
+        <w:numPr>
+          <w:ilvl w:val="0"/>
+          <w:numId w:val="2"/>
+        </w:numPr>
+      </w:pPr>
+      <w:r>
+        <w:t>Libraries used:</w:t>
+      </w:r>
+    </w:p>
+    <w:p>
+      <w:pPr>
+        <w:pStyle w:val="ListParagraph"/>
+        <w:numPr>
+          <w:ilvl w:val="1"/>
+          <w:numId w:val="2"/>
+        </w:numPr>
+      </w:pPr>
+      <w:proofErr w:type="spellStart"/>
+      <w:r>
+        <w:t>MPAndroidChart</w:t>
+      </w:r>
+      <w:proofErr w:type="spellEnd"/>
+      <w:r>
+        <w:t xml:space="preserve"> – for the bar chart</w:t>
+      </w:r>
+    </w:p>
+    <w:p>
+      <w:pPr>
+        <w:pStyle w:val="ListParagraph"/>
+        <w:numPr>
+          <w:ilvl w:val="1"/>
+          <w:numId w:val="2"/>
+        </w:numPr>
+      </w:pPr>
+      <w:r>
+        <w:t xml:space="preserve">Lifecycle, Room, Paging, and </w:t>
+      </w:r>
+      <w:proofErr w:type="spellStart"/>
+      <w:r>
+        <w:t>RecyclerView</w:t>
+      </w:r>
+      <w:proofErr w:type="spellEnd"/>
+      <w:r>
+        <w:t xml:space="preserve"> – for the list of soon-to-expire foods</w:t>
+      </w:r>
+    </w:p>
+    <w:p>
+      <w:r>
+        <w:t>B. List screen</w:t>
+      </w:r>
+    </w:p>
+    <w:p>
+      <w:pPr>
+        <w:pStyle w:val="ListParagraph"/>
+        <w:numPr>
+          <w:ilvl w:val="0"/>
+          <w:numId w:val="2"/>
+        </w:numPr>
+      </w:pPr>
+      <w:r>
+        <w:t>Shows the list of all the foods users added to their database</w:t>
+      </w:r>
+    </w:p>
+    <w:p>
+      <w:pPr>
+        <w:pStyle w:val="ListParagraph"/>
+        <w:numPr>
+          <w:ilvl w:val="0"/>
+          <w:numId w:val="2"/>
+        </w:numPr>
+      </w:pPr>
+      <w:r>
+        <w:t>Above the list shows the number of foods added</w:t>
+      </w:r>
+    </w:p>
+    <w:p>
+      <w:pPr>
+        <w:pStyle w:val="ListParagraph"/>
+        <w:numPr>
+          <w:ilvl w:val="0"/>
+          <w:numId w:val="2"/>
+        </w:numPr>
+      </w:pPr>
+      <w:r>
+        <w:t>Each item contains the following views:</w:t>
+      </w:r>
+    </w:p>
+    <w:p>
+      <w:pPr>
+        <w:pStyle w:val="ListParagraph"/>
+        <w:numPr>
+          <w:ilvl w:val="1"/>
+          <w:numId w:val="2"/>
+        </w:numPr>
+      </w:pPr>
+      <w:r>
+        <w:t>Food image</w:t>
+      </w:r>
+      <w:r>
+        <w:t>,</w:t>
+      </w:r>
+      <w:r>
+        <w:t xml:space="preserve"> in a circular frame</w:t>
+      </w:r>
+    </w:p>
+    <w:p>
+      <w:pPr>
+        <w:pStyle w:val="ListParagraph"/>
+        <w:numPr>
+          <w:ilvl w:val="1"/>
+          <w:numId w:val="2"/>
+        </w:numPr>
+      </w:pPr>
+      <w:r>
+        <w:t>Name</w:t>
+      </w:r>
+    </w:p>
+    <w:p>
+      <w:pPr>
+        <w:pStyle w:val="ListParagraph"/>
+        <w:numPr>
+          <w:ilvl w:val="1"/>
+          <w:numId w:val="2"/>
+        </w:numPr>
+      </w:pPr>
+      <w:r>
+        <w:t>Expiry date</w:t>
+      </w:r>
+      <w:r>
+        <w:t>, formatted based on # of days to that date</w:t>
+      </w:r>
+    </w:p>
+    <w:p>
+      <w:pPr>
+        <w:pStyle w:val="ListParagraph"/>
+        <w:numPr>
+          <w:ilvl w:val="2"/>
+          <w:numId w:val="2"/>
+        </w:numPr>
+      </w:pPr>
+      <w:r>
+        <w:t>If it’s today, formatted as “Expires today!”, in red color font</w:t>
+      </w:r>
+    </w:p>
+    <w:p>
+      <w:pPr>
+        <w:pStyle w:val="ListParagraph"/>
+        <w:numPr>
+          <w:ilvl w:val="2"/>
+          <w:numId w:val="2"/>
+        </w:numPr>
+      </w:pPr>
+      <w:r>
+        <w:t>If it’s tomorrow, formatted as “Expires tomorrow!”, in orange color font</w:t>
+      </w:r>
+    </w:p>
+    <w:p>
+      <w:pPr>
+        <w:pStyle w:val="ListParagraph"/>
+        <w:numPr>
+          <w:ilvl w:val="2"/>
+          <w:numId w:val="2"/>
+        </w:numPr>
+      </w:pPr>
+      <w:r>
+        <w:t>If it’s within the next 7 days, formatted as “</w:t>
+      </w:r>
+      <w:r>
+        <w:t>Expires</w:t>
+      </w:r>
+      <w:r>
+        <w:t xml:space="preserve"> soon on [DOW</w:t>
+      </w:r>
+      <w:r>
+        <w:t>: e.g. Monday</w:t>
+      </w:r>
+      <w:r>
+        <w:t>]”</w:t>
+      </w:r>
+    </w:p>
+    <w:p>
+      <w:pPr>
+        <w:pStyle w:val="ListParagraph"/>
+        <w:numPr>
+          <w:ilvl w:val="2"/>
+          <w:numId w:val="2"/>
+        </w:numPr>
+      </w:pPr>
+      <w:r>
+        <w:t>If it’s within 8-14 days, formatted as “Expires on [DOW] next week”</w:t>
+      </w:r>
+    </w:p>
+    <w:p>
+      <w:pPr>
+        <w:pStyle w:val="ListParagraph"/>
+        <w:numPr>
+          <w:ilvl w:val="2"/>
+          <w:numId w:val="2"/>
+        </w:numPr>
+      </w:pPr>
+      <w:r>
+        <w:lastRenderedPageBreak/>
+        <w:t>If it’s 15 days</w:t>
+      </w:r>
+      <w:r>
+        <w:t xml:space="preserve"> but still within the current month, formatted as “Expires on the [ORDINAL DATE: e.g. 4th]”</w:t>
+      </w:r>
+    </w:p>
+    <w:p>
+      <w:pPr>
+        <w:pStyle w:val="ListParagraph"/>
+        <w:numPr>
+          <w:ilvl w:val="2"/>
+          <w:numId w:val="2"/>
+        </w:numPr>
+      </w:pPr>
+      <w:r>
+        <w:t>If it’s 15 days but in the next month or later, formatted as “Expires on [MONTH DAY: e.g. Feb 25]”</w:t>
+      </w:r>
+    </w:p>
+    <w:p>
+      <w:pPr>
+        <w:pStyle w:val="ListParagraph"/>
+        <w:numPr>
+          <w:ilvl w:val="1"/>
+          <w:numId w:val="2"/>
+        </w:numPr>
+      </w:pPr>
+      <w:r>
+        <w:t>Quantity, shown if more than one, in the form “Count: X”. Otherwise, hidden</w:t>
+      </w:r>
+    </w:p>
+    <w:p>
+      <w:pPr>
+        <w:pStyle w:val="ListParagraph"/>
+        <w:numPr>
+          <w:ilvl w:val="1"/>
+          <w:numId w:val="2"/>
+        </w:numPr>
+      </w:pPr>
+      <w:r>
+        <w:t># of days before expiry date</w:t>
+      </w:r>
+      <w:r>
+        <w:t>,</w:t>
+      </w:r>
+      <w:r>
+        <w:t xml:space="preserve"> in a circular frame</w:t>
+      </w:r>
+      <w:r>
+        <w:t>, with the color of the frame based on the number of days</w:t>
+      </w:r>
+    </w:p>
+    <w:p>
+      <w:pPr>
+        <w:pStyle w:val="ListParagraph"/>
+        <w:numPr>
+          <w:ilvl w:val="2"/>
+          <w:numId w:val="2"/>
+        </w:numPr>
+      </w:pPr>
+      <w:r>
+        <w:t xml:space="preserve">If </w:t>
+      </w:r>
+      <w:proofErr w:type="gramStart"/>
+      <w:r>
+        <w:t>it’s</w:t>
+      </w:r>
+      <w:proofErr w:type="gramEnd"/>
+      <w:r>
+        <w:t xml:space="preserve"> today, color is red</w:t>
+      </w:r>
+    </w:p>
+    <w:p>
+      <w:pPr>
+        <w:pStyle w:val="ListParagraph"/>
+        <w:numPr>
+          <w:ilvl w:val="2"/>
+          <w:numId w:val="2"/>
+        </w:numPr>
+      </w:pPr>
+      <w:r>
+        <w:t xml:space="preserve">If </w:t>
+      </w:r>
+      <w:proofErr w:type="gramStart"/>
+      <w:r>
+        <w:t>it’s</w:t>
+      </w:r>
+      <w:proofErr w:type="gramEnd"/>
+      <w:r>
+        <w:t xml:space="preserve"> tomorrow, color is orange</w:t>
+      </w:r>
+    </w:p>
+    <w:p>
+      <w:pPr>
+        <w:pStyle w:val="ListParagraph"/>
+        <w:numPr>
+          <w:ilvl w:val="2"/>
+          <w:numId w:val="2"/>
+        </w:numPr>
+      </w:pPr>
+      <w:r>
+        <w:t>If it’s the 3</w:t>
+      </w:r>
+      <w:r>
+        <w:rPr>
+          <w:vertAlign w:val="superscript"/>
+        </w:rPr>
+        <w:t>rd</w:t>
+      </w:r>
+      <w:r>
+        <w:t xml:space="preserve"> day from today, color is yellow</w:t>
+      </w:r>
+    </w:p>
+    <w:p>
+      <w:pPr>
+        <w:pStyle w:val="ListParagraph"/>
+        <w:numPr>
+          <w:ilvl w:val="2"/>
+          <w:numId w:val="2"/>
+        </w:numPr>
+      </w:pPr>
+      <w:r>
+        <w:t>Otherwise, color is default</w:t>
+      </w:r>
+    </w:p>
+    <w:p>
+      <w:pPr>
+        <w:pStyle w:val="ListParagraph"/>
+        <w:numPr>
+          <w:ilvl w:val="0"/>
+          <w:numId w:val="2"/>
+        </w:numPr>
+      </w:pPr>
+      <w:r>
+        <w:t>Clicking on a food item shows the Detail screen for that food item</w:t>
+      </w:r>
+    </w:p>
+    <w:p>
+      <w:pPr>
+        <w:pStyle w:val="ListParagraph"/>
+        <w:numPr>
+          <w:ilvl w:val="0"/>
+          <w:numId w:val="2"/>
+        </w:numPr>
+      </w:pPr>
+      <w:r>
+        <w:t xml:space="preserve">By default, </w:t>
+      </w:r>
+      <w:r>
+        <w:t>list is</w:t>
+      </w:r>
+      <w:r>
+        <w:t xml:space="preserve"> sorted by earliest expiration first</w:t>
+      </w:r>
+    </w:p>
+    <w:p>
+      <w:pPr>
+        <w:pStyle w:val="ListParagraph"/>
+        <w:numPr>
+          <w:ilvl w:val="1"/>
+          <w:numId w:val="2"/>
+        </w:numPr>
+      </w:pPr>
+      <w:r>
+        <w:t>Will only sort in this way – for this app, it doesn’t make sense to sort in any other way</w:t>
+      </w:r>
+    </w:p>
+    <w:p>
+      <w:pPr>
+        <w:pStyle w:val="ListParagraph"/>
+        <w:numPr>
+          <w:ilvl w:val="0"/>
+          <w:numId w:val="2"/>
+        </w:numPr>
+      </w:pPr>
+      <w:r>
+        <w:t>Swiping either left or right removes the item from the database</w:t>
+      </w:r>
+    </w:p>
+    <w:p>
+      <w:pPr>
+        <w:pStyle w:val="ListParagraph"/>
+        <w:numPr>
+          <w:ilvl w:val="1"/>
+          <w:numId w:val="2"/>
+        </w:numPr>
+      </w:pPr>
+      <w:r>
+        <w:t xml:space="preserve">Upon swiping, </w:t>
+      </w:r>
+      <w:proofErr w:type="spellStart"/>
+      <w:r>
+        <w:t>Snackbar</w:t>
+      </w:r>
+      <w:proofErr w:type="spellEnd"/>
+      <w:r>
+        <w:t xml:space="preserve"> </w:t>
+      </w:r>
+      <w:r>
+        <w:t xml:space="preserve">appears from bottom, allowing users to UNDO the operation (duration: </w:t>
+      </w:r>
+      <w:proofErr w:type="spellStart"/>
+      <w:r>
+        <w:t>Snackbar.LENGTH_LONG</w:t>
+      </w:r>
+      <w:proofErr w:type="spellEnd"/>
+      <w:r>
+        <w:t>)</w:t>
+      </w:r>
+    </w:p>
+    <w:p>
+      <w:pPr>
+        <w:pStyle w:val="ListParagraph"/>
+        <w:numPr>
+          <w:ilvl w:val="0"/>
+          <w:numId w:val="2"/>
+        </w:numPr>
+      </w:pPr>
+      <w:r>
+        <w:t>Floating acti</w:t>
+      </w:r>
+      <w:r>
+        <w:t>on button</w:t>
+      </w:r>
+      <w:r>
+        <w:t xml:space="preserve"> </w:t>
+      </w:r>
+      <w:r>
+        <w:t>lets users add new food items</w:t>
+      </w:r>
+    </w:p>
+    <w:p>
+      <w:pPr>
+        <w:pStyle w:val="ListParagraph"/>
+        <w:numPr>
+          <w:ilvl w:val="1"/>
+          <w:numId w:val="2"/>
+        </w:numPr>
+      </w:pPr>
+      <w:r>
+        <w:t>A</w:t>
+      </w:r>
+      <w:r>
+        <w:t>nchored to the bottom | end of the layout</w:t>
+      </w:r>
+    </w:p>
+    <w:p>
+      <w:pPr>
+        <w:pStyle w:val="ListParagraph"/>
+        <w:numPr>
+          <w:ilvl w:val="1"/>
+          <w:numId w:val="2"/>
+        </w:numPr>
+      </w:pPr>
+      <w:r>
+        <w:t>Shows only when user is not scrolling, otherwise hides</w:t>
+      </w:r>
+    </w:p>
+    <w:p>
+      <w:pPr>
+        <w:pStyle w:val="ListParagraph"/>
+        <w:numPr>
+          <w:ilvl w:val="0"/>
+          <w:numId w:val="2"/>
+        </w:numPr>
+      </w:pPr>
+      <w:r>
+        <w:t>“Continuous” s</w:t>
+      </w:r>
+      <w:r>
+        <w:t>hared elements transitions with Detail activity, only for the clicked list item</w:t>
+      </w:r>
+    </w:p>
+    <w:p>
+      <w:pPr>
+        <w:pStyle w:val="ListParagraph"/>
+        <w:numPr>
+          <w:ilvl w:val="1"/>
+          <w:numId w:val="2"/>
+        </w:numPr>
+      </w:pPr>
+      <w:r>
+        <w:t>Image</w:t>
+      </w:r>
+      <w:r>
+        <w:t xml:space="preserve"> only</w:t>
+      </w:r>
+    </w:p>
+    <w:p>
+      <w:pPr>
+        <w:pStyle w:val="ListParagraph"/>
+        <w:numPr>
+          <w:ilvl w:val="0"/>
+          <w:numId w:val="2"/>
+        </w:numPr>
+      </w:pPr>
+      <w:r>
+        <w:t>Libraries used:</w:t>
+      </w:r>
+    </w:p>
+    <w:p>
+      <w:pPr>
+        <w:pStyle w:val="ListParagraph"/>
+        <w:numPr>
+          <w:ilvl w:val="1"/>
+          <w:numId w:val="2"/>
+        </w:numPr>
+      </w:pPr>
+      <w:r>
+        <w:t xml:space="preserve">Lifecycle, Room, Paging, and </w:t>
+      </w:r>
+      <w:proofErr w:type="spellStart"/>
+      <w:r>
+        <w:t>RecyclerView</w:t>
+      </w:r>
+      <w:proofErr w:type="spellEnd"/>
+      <w:r>
+        <w:t xml:space="preserve"> – for the list of foods</w:t>
+      </w:r>
+    </w:p>
+    <w:p>
+      <w:r>
+        <w:t>Detail screen</w:t>
+      </w:r>
+    </w:p>
+    <w:p>
+      <w:pPr>
+        <w:pStyle w:val="ListParagraph"/>
+        <w:numPr>
+          <w:ilvl w:val="0"/>
+          <w:numId w:val="2"/>
+        </w:numPr>
+      </w:pPr>
+      <w:r>
+        <w:t>Shows details about the selected food item</w:t>
+      </w:r>
+    </w:p>
+    <w:p>
+      <w:pPr>
+        <w:pStyle w:val="ListParagraph"/>
+        <w:numPr>
+          <w:ilvl w:val="0"/>
+          <w:numId w:val="2"/>
+        </w:numPr>
+      </w:pPr>
+      <w:r>
+        <w:t xml:space="preserve">Users can horizontally page through their item list, through a horizontal </w:t>
+      </w:r>
+      <w:proofErr w:type="spellStart"/>
+      <w:r>
+        <w:t>FragmentStateViewPager</w:t>
+      </w:r>
+      <w:proofErr w:type="spellEnd"/>
+    </w:p>
+    <w:p>
+      <w:pPr>
+        <w:pStyle w:val="ListParagraph"/>
+        <w:numPr>
+          <w:ilvl w:val="0"/>
+          <w:numId w:val="2"/>
+        </w:numPr>
+      </w:pPr>
+      <w:r>
+        <w:t>Each page contains enough horizontal padding to show a portion of the previous and next pages, to indicate to user that they can swipe left and right to scroll across pages</w:t>
+      </w:r>
+    </w:p>
+    <w:p>
+      <w:pPr>
+        <w:pStyle w:val="ListParagraph"/>
+        <w:numPr>
+          <w:ilvl w:val="0"/>
+          <w:numId w:val="2"/>
+        </w:numPr>
+      </w:pPr>
+      <w:r>
+        <w:t>Details contents:</w:t>
+      </w:r>
+    </w:p>
+    <w:p>
+      <w:pPr>
+        <w:pStyle w:val="ListParagraph"/>
+        <w:numPr>
+          <w:ilvl w:val="1"/>
+          <w:numId w:val="2"/>
+        </w:numPr>
+      </w:pPr>
+    </w:p>
+    <w:p/>
+    <w:p>
+      <w:pPr>
+        <w:rPr>
+          <w:b/>
+        </w:rPr>
+      </w:pPr>
+    </w:p>
+    <w:p>
+      <w:pPr>
+        <w:rPr>
+          <w:b/>
+        </w:rPr>
+      </w:pPr>
+    </w:p>
+    <w:p>
+      <w:pPr>
+        <w:rPr>
+          <w:b/>
+        </w:rPr>
+      </w:pPr>
+    </w:p>
+    <w:p>
+      <w:r>
+        <w:rPr>
+          <w:b/>
+        </w:rPr>
+        <w:br w:type="page"/>
+      </w:r>
+    </w:p>
+    <w:p>
       <w:pPr>
         <w:rPr>
           <w:b/>
@@ -574,10 +2371,7 @@
     </w:p>
     <w:p>
       <w:r>
-        <w:t>The implementation of this app will rely on several libraries. A</w:t>
-      </w:r>
-      <w:r>
-        <w:t>ll of the libraries used will be the latest stable versions</w:t>
+        <w:t>The implementation of this app will rely on several libraries. All of the libraries used will be the latest stable versions</w:t>
       </w:r>
     </w:p>
     <w:p>
@@ -754,10 +2548,7 @@
       </w:r>
       <w:proofErr w:type="gramEnd"/>
       <w:r>
-        <w:t>.persistence.room:runtime:</w:t>
-      </w:r>
-      <w:r>
-        <w:t>1.1.1</w:t>
+        <w:t>.persistence.room:runtime:1.1.1</w:t>
       </w:r>
     </w:p>
     <w:p>
@@ -774,10 +2565,7 @@
       </w:r>
       <w:proofErr w:type="gramEnd"/>
       <w:r>
-        <w:t>.persistence.room:compiler</w:t>
-      </w:r>
-      <w:r>
-        <w:t>:1.1.1</w:t>
+        <w:t>.persistence.room:compiler:1.1.1</w:t>
       </w:r>
     </w:p>
     <w:p>
@@ -965,16 +2753,7 @@
         </w:numPr>
       </w:pPr>
       <w:r>
-        <w:t>Complement</w:t>
-      </w:r>
-      <w:r>
-        <w:t xml:space="preserve">s </w:t>
-      </w:r>
-      <w:r>
-        <w:t>Firebase Authentication so users can only access their own content</w:t>
-      </w:r>
-      <w:r>
-        <w:t xml:space="preserve"> and not anyone else’s</w:t>
+        <w:t>Complements Firebase Authentication so users can only access their own content and not anyone else’s</w:t>
       </w:r>
     </w:p>
     <w:p>
@@ -1024,6 +2803,18 @@
       </w:pPr>
       <w:r>
         <w:t>For users to sign-in to their accounts to save and access their data across devices</w:t>
+      </w:r>
+    </w:p>
+    <w:p>
+      <w:pPr>
+        <w:pStyle w:val="ListParagraph"/>
+        <w:numPr>
+          <w:ilvl w:val="1"/>
+          <w:numId w:val="2"/>
+        </w:numPr>
+      </w:pPr>
+      <w:r>
+        <w:t>Used with Google Sign-in</w:t>
       </w:r>
     </w:p>
     <w:p>
@@ -1151,6 +2942,56 @@
     </w:p>
     <w:p>
       <w:pPr>
+        <w:pStyle w:val="ListParagraph"/>
+        <w:numPr>
+          <w:ilvl w:val="0"/>
+          <w:numId w:val="2"/>
+        </w:numPr>
+      </w:pPr>
+      <w:hyperlink r:id="rId18" w:history="1">
+        <w:r>
+          <w:rPr>
+            <w:rStyle w:val="Hyperlink"/>
+          </w:rPr>
+          <w:t>Google Sign-in</w:t>
+        </w:r>
+      </w:hyperlink>
+      <w:r>
+        <w:t xml:space="preserve"> 15.0.1</w:t>
+      </w:r>
+    </w:p>
+    <w:p>
+      <w:pPr>
+        <w:pStyle w:val="ListParagraph"/>
+        <w:numPr>
+          <w:ilvl w:val="1"/>
+          <w:numId w:val="2"/>
+        </w:numPr>
+      </w:pPr>
+      <w:r>
+        <w:lastRenderedPageBreak/>
+        <w:t>Allows users to sign-up and log-in using their Google account</w:t>
+      </w:r>
+    </w:p>
+    <w:p>
+      <w:pPr>
+        <w:pStyle w:val="ListParagraph"/>
+        <w:numPr>
+          <w:ilvl w:val="1"/>
+          <w:numId w:val="2"/>
+        </w:numPr>
+      </w:pPr>
+      <w:proofErr w:type="gramStart"/>
+      <w:r>
+        <w:t>com.google.android.gms:play</w:t>
+      </w:r>
+      <w:proofErr w:type="gramEnd"/>
+      <w:r>
+        <w:t>-services-auth:15.0.1</w:t>
+      </w:r>
+    </w:p>
+    <w:p>
+      <w:pPr>
         <w:rPr>
           <w:u w:val="single"/>
         </w:rPr>
@@ -1183,7 +3024,7 @@
           <w:numId w:val="2"/>
         </w:numPr>
       </w:pPr>
-      <w:hyperlink r:id="rId18" w:history="1">
+      <w:hyperlink r:id="rId19" w:history="1">
         <w:r>
           <w:rPr>
             <w:rStyle w:val="Hyperlink"/>
@@ -1241,7 +3082,7 @@
           <w:numId w:val="2"/>
         </w:numPr>
       </w:pPr>
-      <w:hyperlink r:id="rId19" w:history="1">
+      <w:hyperlink r:id="rId20" w:history="1">
         <w:r>
           <w:rPr>
             <w:rStyle w:val="Hyperlink"/>
@@ -1293,7 +3134,7 @@
           <w:numId w:val="2"/>
         </w:numPr>
       </w:pPr>
-      <w:hyperlink r:id="rId20" w:history="1">
+      <w:hyperlink r:id="rId21" w:history="1">
         <w:r>
           <w:rPr>
             <w:rStyle w:val="Hyperlink"/>
@@ -1365,7 +3206,7 @@
           <w:numId w:val="2"/>
         </w:numPr>
       </w:pPr>
-      <w:hyperlink r:id="rId21" w:history="1">
+      <w:hyperlink r:id="rId22" w:history="1">
         <w:r>
           <w:rPr>
             <w:rStyle w:val="Hyperlink"/>
@@ -1414,7 +3255,7 @@
           <w:numId w:val="2"/>
         </w:numPr>
       </w:pPr>
-      <w:hyperlink r:id="rId22" w:history="1">
+      <w:hyperlink r:id="rId23" w:history="1">
         <w:proofErr w:type="spellStart"/>
         <w:r>
           <w:rPr>
@@ -1482,124 +3323,237 @@
           <w:numId w:val="2"/>
         </w:numPr>
       </w:pPr>
-      <w:hyperlink r:id="rId23" w:history="1">
+      <w:hyperlink r:id="rId24" w:history="1">
         <w:proofErr w:type="spellStart"/>
         <w:r>
           <w:rPr>
             <w:rStyle w:val="Hyperlink"/>
           </w:rPr>
-          <w:t>LeakCan</w:t>
+          <w:t>LeakCanary</w:t>
         </w:r>
+        <w:proofErr w:type="spellEnd"/>
+      </w:hyperlink>
+      <w:r>
+        <w:t xml:space="preserve"> 1.6.1</w:t>
+      </w:r>
+    </w:p>
+    <w:p>
+      <w:pPr>
+        <w:pStyle w:val="ListParagraph"/>
+        <w:numPr>
+          <w:ilvl w:val="1"/>
+          <w:numId w:val="2"/>
+        </w:numPr>
+      </w:pPr>
+      <w:r>
+        <w:t>For detecting memory leaks</w:t>
+      </w:r>
+      <w:r>
+        <w:t xml:space="preserve"> across fragments and activities</w:t>
+      </w:r>
+    </w:p>
+    <w:p>
+      <w:pPr>
+        <w:pStyle w:val="ListParagraph"/>
+        <w:numPr>
+          <w:ilvl w:val="1"/>
+          <w:numId w:val="2"/>
+        </w:numPr>
+      </w:pPr>
+      <w:proofErr w:type="spellStart"/>
+      <w:r>
+        <w:t>debugImplementation</w:t>
+      </w:r>
+      <w:proofErr w:type="spellEnd"/>
+      <w:r>
+        <w:t xml:space="preserve"> '</w:t>
+      </w:r>
+      <w:proofErr w:type="gramStart"/>
+      <w:r>
+        <w:t>com.squareup</w:t>
+      </w:r>
+      <w:proofErr w:type="gramEnd"/>
+      <w:r>
+        <w:t>.leakcanary:leakcanary-android:1.6.1'</w:t>
+      </w:r>
+    </w:p>
+    <w:p>
+      <w:pPr>
+        <w:pStyle w:val="ListParagraph"/>
+        <w:numPr>
+          <w:ilvl w:val="1"/>
+          <w:numId w:val="2"/>
+        </w:numPr>
+      </w:pPr>
+      <w:proofErr w:type="spellStart"/>
+      <w:r>
+        <w:t>r</w:t>
+      </w:r>
+      <w:r>
+        <w:t>eleaseImplementation</w:t>
+      </w:r>
+      <w:proofErr w:type="spellEnd"/>
+      <w:r>
+        <w:t xml:space="preserve"> '</w:t>
+      </w:r>
+      <w:proofErr w:type="gramStart"/>
+      <w:r>
+        <w:t>com.squareup</w:t>
+      </w:r>
+      <w:proofErr w:type="gramEnd"/>
+      <w:r>
+        <w:t>.leakcanary:leakcanary-android-no-op:1.6.1'</w:t>
+      </w:r>
+    </w:p>
+    <w:p>
+      <w:pPr>
+        <w:pStyle w:val="ListParagraph"/>
+        <w:numPr>
+          <w:ilvl w:val="1"/>
+          <w:numId w:val="2"/>
+        </w:numPr>
+      </w:pPr>
+      <w:proofErr w:type="spellStart"/>
+      <w:r>
+        <w:t>debugImplementation</w:t>
+      </w:r>
+      <w:proofErr w:type="spellEnd"/>
+      <w:r>
+        <w:t xml:space="preserve"> '</w:t>
+      </w:r>
+      <w:proofErr w:type="gramStart"/>
+      <w:r>
+        <w:t>com.squareup</w:t>
+      </w:r>
+      <w:proofErr w:type="gramEnd"/>
+      <w:r>
+        <w:t>.leakcanary:leakcanary-support-fragment:1.6.1'</w:t>
+      </w:r>
+    </w:p>
+    <w:p>
+      <w:pPr>
+        <w:pStyle w:val="ListParagraph"/>
+        <w:numPr>
+          <w:ilvl w:val="0"/>
+          <w:numId w:val="2"/>
+        </w:numPr>
+      </w:pPr>
+      <w:hyperlink r:id="rId25" w:history="1">
+        <w:proofErr w:type="spellStart"/>
         <w:r>
           <w:rPr>
             <w:rStyle w:val="Hyperlink"/>
           </w:rPr>
-          <w:t>a</w:t>
+          <w:t>MPAndroidChart</w:t>
         </w:r>
+        <w:proofErr w:type="spellEnd"/>
+      </w:hyperlink>
+      <w:r>
+        <w:t xml:space="preserve"> v3.0.3</w:t>
+      </w:r>
+    </w:p>
+    <w:p>
+      <w:pPr>
+        <w:pStyle w:val="ListParagraph"/>
+        <w:numPr>
+          <w:ilvl w:val="1"/>
+          <w:numId w:val="2"/>
+        </w:numPr>
+      </w:pPr>
+      <w:r>
+        <w:t>For generating bar charts</w:t>
+      </w:r>
+      <w:r>
+        <w:t xml:space="preserve"> to portray numbers of expiring foods</w:t>
+      </w:r>
+    </w:p>
+    <w:p>
+      <w:pPr>
+        <w:pStyle w:val="ListParagraph"/>
+        <w:numPr>
+          <w:ilvl w:val="1"/>
+          <w:numId w:val="2"/>
+        </w:numPr>
+      </w:pPr>
+      <w:proofErr w:type="gramStart"/>
+      <w:r>
+        <w:t>com.github</w:t>
+      </w:r>
+      <w:proofErr w:type="gramEnd"/>
+      <w:r>
+        <w:t>.PhilJay:MPAndroidChart:v3.0.3</w:t>
+      </w:r>
+    </w:p>
+    <w:p>
+      <w:pPr>
+        <w:pStyle w:val="ListParagraph"/>
+        <w:numPr>
+          <w:ilvl w:val="0"/>
+          <w:numId w:val="2"/>
+        </w:numPr>
+      </w:pPr>
+      <w:hyperlink r:id="rId26" w:history="1">
+        <w:proofErr w:type="spellStart"/>
         <w:r>
           <w:rPr>
             <w:rStyle w:val="Hyperlink"/>
           </w:rPr>
-          <w:t>ry</w:t>
+          <w:t>PageIndicatorView</w:t>
         </w:r>
         <w:proofErr w:type="spellEnd"/>
       </w:hyperlink>
       <w:r>
-        <w:t xml:space="preserve"> 1.6.1</w:t>
-      </w:r>
-    </w:p>
-    <w:p>
-      <w:pPr>
-        <w:pStyle w:val="ListParagraph"/>
-        <w:numPr>
-          <w:ilvl w:val="1"/>
-          <w:numId w:val="2"/>
-        </w:numPr>
-      </w:pPr>
-      <w:r>
-        <w:t>For detecting memory leaks</w:t>
-      </w:r>
-      <w:r>
-        <w:t xml:space="preserve"> across fragments and activities</w:t>
-      </w:r>
-    </w:p>
-    <w:p>
-      <w:pPr>
-        <w:pStyle w:val="ListParagraph"/>
-        <w:numPr>
-          <w:ilvl w:val="1"/>
-          <w:numId w:val="2"/>
-        </w:numPr>
-      </w:pPr>
+        <w:t xml:space="preserve"> 1.0.1</w:t>
+      </w:r>
+    </w:p>
+    <w:p>
+      <w:pPr>
+        <w:pStyle w:val="ListParagraph"/>
+        <w:numPr>
+          <w:ilvl w:val="1"/>
+          <w:numId w:val="2"/>
+        </w:numPr>
+      </w:pPr>
+      <w:r>
+        <w:t xml:space="preserve">Light library to indicate </w:t>
+      </w:r>
       <w:proofErr w:type="spellStart"/>
       <w:r>
-        <w:t>debugImplementation</w:t>
+        <w:t>ViewPager’s</w:t>
       </w:r>
       <w:proofErr w:type="spellEnd"/>
       <w:r>
-        <w:t xml:space="preserve"> '</w:t>
-      </w:r>
-      <w:proofErr w:type="gramStart"/>
-      <w:r>
-        <w:t>com.squareup</w:t>
-      </w:r>
-      <w:proofErr w:type="gramEnd"/>
-      <w:r>
-        <w:t>.leakcanary:leakcanary-android:1.6.1'</w:t>
-      </w:r>
-    </w:p>
-    <w:p>
-      <w:pPr>
-        <w:pStyle w:val="ListParagraph"/>
-        <w:numPr>
-          <w:ilvl w:val="1"/>
-          <w:numId w:val="2"/>
-        </w:numPr>
-      </w:pPr>
-      <w:proofErr w:type="spellStart"/>
-      <w:r>
-        <w:t>r</w:t>
-      </w:r>
-      <w:r>
-        <w:t>eleaseImplementation</w:t>
-      </w:r>
-      <w:proofErr w:type="spellEnd"/>
-      <w:r>
-        <w:t xml:space="preserve"> '</w:t>
-      </w:r>
-      <w:proofErr w:type="gramStart"/>
-      <w:r>
-        <w:t>com.squareup</w:t>
-      </w:r>
-      <w:proofErr w:type="gramEnd"/>
-      <w:r>
-        <w:t>.leakcanary:leakcanary-android-no-op:1.6.1'</w:t>
-      </w:r>
-    </w:p>
-    <w:p>
-      <w:pPr>
-        <w:pStyle w:val="ListParagraph"/>
-        <w:numPr>
-          <w:ilvl w:val="1"/>
-          <w:numId w:val="2"/>
-        </w:numPr>
-      </w:pPr>
-      <w:proofErr w:type="spellStart"/>
-      <w:r>
-        <w:t>debugImplementation</w:t>
-      </w:r>
-      <w:proofErr w:type="spellEnd"/>
-      <w:r>
-        <w:t xml:space="preserve"> '</w:t>
-      </w:r>
-      <w:proofErr w:type="gramStart"/>
-      <w:r>
-        <w:t>com.squareup</w:t>
-      </w:r>
-      <w:proofErr w:type="gramEnd"/>
-      <w:r>
-        <w:t>.leakcanary:leakcanary-support-fragment:1.6.1'</w:t>
-      </w:r>
+        <w:t xml:space="preserve"> selected page with different animations</w:t>
+      </w:r>
+    </w:p>
+    <w:p>
+      <w:pPr>
+        <w:pStyle w:val="ListParagraph"/>
+        <w:numPr>
+          <w:ilvl w:val="1"/>
+          <w:numId w:val="2"/>
+        </w:numPr>
+      </w:pPr>
+      <w:r>
+        <w:t>Used in the Detail view to complement the food image pager</w:t>
+      </w:r>
+    </w:p>
+    <w:p>
+      <w:pPr>
+        <w:pStyle w:val="ListParagraph"/>
+        <w:numPr>
+          <w:ilvl w:val="1"/>
+          <w:numId w:val="2"/>
+        </w:numPr>
+      </w:pPr>
+      <w:r>
+        <w:t>com.romandanylyk:pageindicatorview:</w:t>
+      </w:r>
+      <w:r>
+        <w:t>1.0.1</w:t>
+      </w:r>
+      <w:bookmarkStart w:id="0" w:name="_GoBack"/>
+      <w:bookmarkEnd w:id="0"/>
     </w:p>
     <w:p>
       <w:pPr>
@@ -1878,7 +3832,7 @@
       <w:r>
         <w:t xml:space="preserve">The user interface will follow Material Design guidelines as outlined in the official documentation </w:t>
       </w:r>
-      <w:hyperlink r:id="rId24" w:history="1">
+      <w:hyperlink r:id="rId27" w:history="1">
         <w:r>
           <w:rPr>
             <w:rStyle w:val="Hyperlink"/>
@@ -1917,9 +3871,18 @@
       </w:r>
     </w:p>
     <w:p>
-      <w:bookmarkStart w:id="0" w:name="_GoBack"/>
-      <w:bookmarkEnd w:id="0"/>
-    </w:p>
+      <w:r>
+        <w:br w:type="page"/>
+      </w:r>
+    </w:p>
+    <w:p>
+      <w:r>
+        <w:lastRenderedPageBreak/>
+        <w:t>Task 1: Project Setup</w:t>
+      </w:r>
+    </w:p>
+    <w:p/>
+    <w:p/>
     <w:p/>
     <w:sectPr>
       <w:pgSz w:w="12240" w:h="15840"/>
@@ -1934,6 +3897,208 @@
 <file path=word/numbering.xml><?xml version="1.0" encoding="utf-8"?>
 <w:numbering xmlns:wpc="http://schemas.microsoft.com/office/word/2010/wordprocessingCanvas" xmlns:cx="http://schemas.microsoft.com/office/drawing/2014/chartex" xmlns:cx1="http://schemas.microsoft.com/office/drawing/2015/9/8/chartex" xmlns:cx2="http://schemas.microsoft.com/office/drawing/2015/10/21/chartex" xmlns:cx3="http://schemas.microsoft.com/office/drawing/2016/5/9/chartex" xmlns:cx4="http://schemas.microsoft.com/office/drawing/2016/5/10/chartex" xmlns:cx5="http://schemas.microsoft.com/office/drawing/2016/5/11/chartex" xmlns:cx6="http://schemas.microsoft.com/office/drawing/2016/5/12/chartex" xmlns:cx7="http://schemas.microsoft.com/office/drawing/2016/5/13/chartex" xmlns:cx8="http://schemas.microsoft.com/office/drawing/2016/5/14/chartex" xmlns:mc="http://schemas.openxmlformats.org/markup-compatibility/2006" xmlns:aink="http://schemas.microsoft.com/office/drawing/2016/ink" xmlns:am3d="http://schemas.microsoft.com/office/drawing/2017/model3d" xmlns:o="urn:schemas-microsoft-com:office:office" xmlns:r="http://schemas.openxmlformats.org/officeDocument/2006/relationships" xmlns:m="http://schemas.openxmlformats.org/officeDocument/2006/math" xmlns:v="urn:schemas-microsoft-com:vml" xmlns:wp14="http://schemas.microsoft.com/office/word/2010/wordprocessingDrawing" xmlns:wp="http://schemas.openxmlformats.org/drawingml/2006/wordprocessingDrawing" xmlns:w10="urn:schemas-microsoft-com:office:word" xmlns:w="http://schemas.openxmlformats.org/wordprocessingml/2006/main" xmlns:w14="http://schemas.microsoft.com/office/word/2010/wordml" xmlns:w15="http://schemas.microsoft.com/office/word/2012/wordml" xmlns:w16cid="http://schemas.microsoft.com/office/word/2016/wordml/cid" xmlns:w16se="http://schemas.microsoft.com/office/word/2015/wordml/symex" xmlns:wpg="http://schemas.microsoft.com/office/word/2010/wordprocessingGroup" xmlns:wpi="http://schemas.microsoft.com/office/word/2010/wordprocessingInk" xmlns:wne="http://schemas.microsoft.com/office/word/2006/wordml" xmlns:wps="http://schemas.microsoft.com/office/word/2010/wordprocessingShape" mc:Ignorable="w14 w15 w16se w16cid wp14">
   <w:abstractNum w:abstractNumId="0" w15:restartNumberingAfterBreak="0">
+    <w:nsid w:val="09DD2217"/>
+    <w:multiLevelType w:val="hybridMultilevel"/>
+    <w:tmpl w:val="46FCAD1E"/>
+    <w:lvl w:ilvl="0" w:tplc="04090003">
+      <w:start w:val="1"/>
+      <w:numFmt w:val="bullet"/>
+      <w:lvlText w:val="o"/>
+      <w:lvlJc w:val="left"/>
+      <w:pPr>
+        <w:ind w:left="3600" w:hanging="360"/>
+      </w:pPr>
+      <w:rPr>
+        <w:rFonts w:ascii="Courier New" w:hAnsi="Courier New" w:cs="Courier New" w:hint="default"/>
+      </w:rPr>
+    </w:lvl>
+    <w:lvl w:ilvl="1" w:tplc="04090019" w:tentative="1">
+      <w:start w:val="1"/>
+      <w:numFmt w:val="lowerLetter"/>
+      <w:lvlText w:val="%2."/>
+      <w:lvlJc w:val="left"/>
+      <w:pPr>
+        <w:ind w:left="4320" w:hanging="360"/>
+      </w:pPr>
+    </w:lvl>
+    <w:lvl w:ilvl="2" w:tplc="0409001B" w:tentative="1">
+      <w:start w:val="1"/>
+      <w:numFmt w:val="lowerRoman"/>
+      <w:lvlText w:val="%3."/>
+      <w:lvlJc w:val="right"/>
+      <w:pPr>
+        <w:ind w:left="5040" w:hanging="180"/>
+      </w:pPr>
+    </w:lvl>
+    <w:lvl w:ilvl="3" w:tplc="0409000F" w:tentative="1">
+      <w:start w:val="1"/>
+      <w:numFmt w:val="decimal"/>
+      <w:lvlText w:val="%4."/>
+      <w:lvlJc w:val="left"/>
+      <w:pPr>
+        <w:ind w:left="5760" w:hanging="360"/>
+      </w:pPr>
+    </w:lvl>
+    <w:lvl w:ilvl="4" w:tplc="04090019" w:tentative="1">
+      <w:start w:val="1"/>
+      <w:numFmt w:val="lowerLetter"/>
+      <w:lvlText w:val="%5."/>
+      <w:lvlJc w:val="left"/>
+      <w:pPr>
+        <w:ind w:left="6480" w:hanging="360"/>
+      </w:pPr>
+    </w:lvl>
+    <w:lvl w:ilvl="5" w:tplc="0409001B" w:tentative="1">
+      <w:start w:val="1"/>
+      <w:numFmt w:val="lowerRoman"/>
+      <w:lvlText w:val="%6."/>
+      <w:lvlJc w:val="right"/>
+      <w:pPr>
+        <w:ind w:left="7200" w:hanging="180"/>
+      </w:pPr>
+    </w:lvl>
+    <w:lvl w:ilvl="6" w:tplc="0409000F" w:tentative="1">
+      <w:start w:val="1"/>
+      <w:numFmt w:val="decimal"/>
+      <w:lvlText w:val="%7."/>
+      <w:lvlJc w:val="left"/>
+      <w:pPr>
+        <w:ind w:left="7920" w:hanging="360"/>
+      </w:pPr>
+    </w:lvl>
+    <w:lvl w:ilvl="7" w:tplc="04090019" w:tentative="1">
+      <w:start w:val="1"/>
+      <w:numFmt w:val="lowerLetter"/>
+      <w:lvlText w:val="%8."/>
+      <w:lvlJc w:val="left"/>
+      <w:pPr>
+        <w:ind w:left="8640" w:hanging="360"/>
+      </w:pPr>
+    </w:lvl>
+    <w:lvl w:ilvl="8" w:tplc="0409001B" w:tentative="1">
+      <w:start w:val="1"/>
+      <w:numFmt w:val="lowerRoman"/>
+      <w:lvlText w:val="%9."/>
+      <w:lvlJc w:val="right"/>
+      <w:pPr>
+        <w:ind w:left="9360" w:hanging="180"/>
+      </w:pPr>
+    </w:lvl>
+  </w:abstractNum>
+  <w:abstractNum w:abstractNumId="1" w15:restartNumberingAfterBreak="0">
+    <w:nsid w:val="0A7A1DDD"/>
+    <w:multiLevelType w:val="hybridMultilevel"/>
+    <w:tmpl w:val="A176D316"/>
+    <w:lvl w:ilvl="0" w:tplc="04090003">
+      <w:start w:val="1"/>
+      <w:numFmt w:val="bullet"/>
+      <w:lvlText w:val="o"/>
+      <w:lvlJc w:val="left"/>
+      <w:pPr>
+        <w:ind w:left="6480" w:hanging="360"/>
+      </w:pPr>
+      <w:rPr>
+        <w:rFonts w:ascii="Courier New" w:hAnsi="Courier New" w:cs="Courier New" w:hint="default"/>
+      </w:rPr>
+    </w:lvl>
+    <w:lvl w:ilvl="1" w:tplc="04090003" w:tentative="1">
+      <w:start w:val="1"/>
+      <w:numFmt w:val="bullet"/>
+      <w:lvlText w:val="o"/>
+      <w:lvlJc w:val="left"/>
+      <w:pPr>
+        <w:ind w:left="7200" w:hanging="360"/>
+      </w:pPr>
+      <w:rPr>
+        <w:rFonts w:ascii="Courier New" w:hAnsi="Courier New" w:cs="Courier New" w:hint="default"/>
+      </w:rPr>
+    </w:lvl>
+    <w:lvl w:ilvl="2" w:tplc="04090005" w:tentative="1">
+      <w:start w:val="1"/>
+      <w:numFmt w:val="bullet"/>
+      <w:lvlText w:val=""/>
+      <w:lvlJc w:val="left"/>
+      <w:pPr>
+        <w:ind w:left="7920" w:hanging="360"/>
+      </w:pPr>
+      <w:rPr>
+        <w:rFonts w:ascii="Wingdings" w:hAnsi="Wingdings" w:hint="default"/>
+      </w:rPr>
+    </w:lvl>
+    <w:lvl w:ilvl="3" w:tplc="04090001" w:tentative="1">
+      <w:start w:val="1"/>
+      <w:numFmt w:val="bullet"/>
+      <w:lvlText w:val=""/>
+      <w:lvlJc w:val="left"/>
+      <w:pPr>
+        <w:ind w:left="8640" w:hanging="360"/>
+      </w:pPr>
+      <w:rPr>
+        <w:rFonts w:ascii="Symbol" w:hAnsi="Symbol" w:hint="default"/>
+      </w:rPr>
+    </w:lvl>
+    <w:lvl w:ilvl="4" w:tplc="04090003" w:tentative="1">
+      <w:start w:val="1"/>
+      <w:numFmt w:val="bullet"/>
+      <w:lvlText w:val="o"/>
+      <w:lvlJc w:val="left"/>
+      <w:pPr>
+        <w:ind w:left="9360" w:hanging="360"/>
+      </w:pPr>
+      <w:rPr>
+        <w:rFonts w:ascii="Courier New" w:hAnsi="Courier New" w:cs="Courier New" w:hint="default"/>
+      </w:rPr>
+    </w:lvl>
+    <w:lvl w:ilvl="5" w:tplc="04090005" w:tentative="1">
+      <w:start w:val="1"/>
+      <w:numFmt w:val="bullet"/>
+      <w:lvlText w:val=""/>
+      <w:lvlJc w:val="left"/>
+      <w:pPr>
+        <w:ind w:left="10080" w:hanging="360"/>
+      </w:pPr>
+      <w:rPr>
+        <w:rFonts w:ascii="Wingdings" w:hAnsi="Wingdings" w:hint="default"/>
+      </w:rPr>
+    </w:lvl>
+    <w:lvl w:ilvl="6" w:tplc="04090001" w:tentative="1">
+      <w:start w:val="1"/>
+      <w:numFmt w:val="bullet"/>
+      <w:lvlText w:val=""/>
+      <w:lvlJc w:val="left"/>
+      <w:pPr>
+        <w:ind w:left="10800" w:hanging="360"/>
+      </w:pPr>
+      <w:rPr>
+        <w:rFonts w:ascii="Symbol" w:hAnsi="Symbol" w:hint="default"/>
+      </w:rPr>
+    </w:lvl>
+    <w:lvl w:ilvl="7" w:tplc="04090003" w:tentative="1">
+      <w:start w:val="1"/>
+      <w:numFmt w:val="bullet"/>
+      <w:lvlText w:val="o"/>
+      <w:lvlJc w:val="left"/>
+      <w:pPr>
+        <w:ind w:left="11520" w:hanging="360"/>
+      </w:pPr>
+      <w:rPr>
+        <w:rFonts w:ascii="Courier New" w:hAnsi="Courier New" w:cs="Courier New" w:hint="default"/>
+      </w:rPr>
+    </w:lvl>
+    <w:lvl w:ilvl="8" w:tplc="04090005" w:tentative="1">
+      <w:start w:val="1"/>
+      <w:numFmt w:val="bullet"/>
+      <w:lvlText w:val=""/>
+      <w:lvlJc w:val="left"/>
+      <w:pPr>
+        <w:ind w:left="12240" w:hanging="360"/>
+      </w:pPr>
+      <w:rPr>
+        <w:rFonts w:ascii="Wingdings" w:hAnsi="Wingdings" w:hint="default"/>
+      </w:rPr>
+    </w:lvl>
+  </w:abstractNum>
+  <w:abstractNum w:abstractNumId="2" w15:restartNumberingAfterBreak="0">
     <w:nsid w:val="311A7D13"/>
     <w:multiLevelType w:val="hybridMultilevel"/>
     <w:tmpl w:val="4A480934"/>
@@ -2022,7 +4187,7 @@
       </w:pPr>
     </w:lvl>
   </w:abstractNum>
-  <w:abstractNum w:abstractNumId="1" w15:restartNumberingAfterBreak="0">
+  <w:abstractNum w:abstractNumId="3" w15:restartNumberingAfterBreak="0">
     <w:nsid w:val="3D176216"/>
     <w:multiLevelType w:val="hybridMultilevel"/>
     <w:tmpl w:val="5B706402"/>
@@ -2135,7 +4300,233 @@
       </w:rPr>
     </w:lvl>
   </w:abstractNum>
-  <w:abstractNum w:abstractNumId="2" w15:restartNumberingAfterBreak="0">
+  <w:abstractNum w:abstractNumId="4" w15:restartNumberingAfterBreak="0">
+    <w:nsid w:val="4276778D"/>
+    <w:multiLevelType w:val="hybridMultilevel"/>
+    <w:tmpl w:val="57FCBDAE"/>
+    <w:lvl w:ilvl="0" w:tplc="04090003">
+      <w:start w:val="1"/>
+      <w:numFmt w:val="bullet"/>
+      <w:lvlText w:val="o"/>
+      <w:lvlJc w:val="left"/>
+      <w:pPr>
+        <w:ind w:left="360" w:hanging="360"/>
+      </w:pPr>
+      <w:rPr>
+        <w:rFonts w:ascii="Courier New" w:hAnsi="Courier New" w:cs="Courier New" w:hint="default"/>
+      </w:rPr>
+    </w:lvl>
+    <w:lvl w:ilvl="1" w:tplc="04090003" w:tentative="1">
+      <w:start w:val="1"/>
+      <w:numFmt w:val="bullet"/>
+      <w:lvlText w:val="o"/>
+      <w:lvlJc w:val="left"/>
+      <w:pPr>
+        <w:ind w:left="1080" w:hanging="360"/>
+      </w:pPr>
+      <w:rPr>
+        <w:rFonts w:ascii="Courier New" w:hAnsi="Courier New" w:cs="Courier New" w:hint="default"/>
+      </w:rPr>
+    </w:lvl>
+    <w:lvl w:ilvl="2" w:tplc="04090005" w:tentative="1">
+      <w:start w:val="1"/>
+      <w:numFmt w:val="bullet"/>
+      <w:lvlText w:val=""/>
+      <w:lvlJc w:val="left"/>
+      <w:pPr>
+        <w:ind w:left="1800" w:hanging="360"/>
+      </w:pPr>
+      <w:rPr>
+        <w:rFonts w:ascii="Wingdings" w:hAnsi="Wingdings" w:hint="default"/>
+      </w:rPr>
+    </w:lvl>
+    <w:lvl w:ilvl="3" w:tplc="04090001" w:tentative="1">
+      <w:start w:val="1"/>
+      <w:numFmt w:val="bullet"/>
+      <w:lvlText w:val=""/>
+      <w:lvlJc w:val="left"/>
+      <w:pPr>
+        <w:ind w:left="2520" w:hanging="360"/>
+      </w:pPr>
+      <w:rPr>
+        <w:rFonts w:ascii="Symbol" w:hAnsi="Symbol" w:hint="default"/>
+      </w:rPr>
+    </w:lvl>
+    <w:lvl w:ilvl="4" w:tplc="04090003" w:tentative="1">
+      <w:start w:val="1"/>
+      <w:numFmt w:val="bullet"/>
+      <w:lvlText w:val="o"/>
+      <w:lvlJc w:val="left"/>
+      <w:pPr>
+        <w:ind w:left="3240" w:hanging="360"/>
+      </w:pPr>
+      <w:rPr>
+        <w:rFonts w:ascii="Courier New" w:hAnsi="Courier New" w:cs="Courier New" w:hint="default"/>
+      </w:rPr>
+    </w:lvl>
+    <w:lvl w:ilvl="5" w:tplc="04090005" w:tentative="1">
+      <w:start w:val="1"/>
+      <w:numFmt w:val="bullet"/>
+      <w:lvlText w:val=""/>
+      <w:lvlJc w:val="left"/>
+      <w:pPr>
+        <w:ind w:left="3960" w:hanging="360"/>
+      </w:pPr>
+      <w:rPr>
+        <w:rFonts w:ascii="Wingdings" w:hAnsi="Wingdings" w:hint="default"/>
+      </w:rPr>
+    </w:lvl>
+    <w:lvl w:ilvl="6" w:tplc="04090001" w:tentative="1">
+      <w:start w:val="1"/>
+      <w:numFmt w:val="bullet"/>
+      <w:lvlText w:val=""/>
+      <w:lvlJc w:val="left"/>
+      <w:pPr>
+        <w:ind w:left="4680" w:hanging="360"/>
+      </w:pPr>
+      <w:rPr>
+        <w:rFonts w:ascii="Symbol" w:hAnsi="Symbol" w:hint="default"/>
+      </w:rPr>
+    </w:lvl>
+    <w:lvl w:ilvl="7" w:tplc="04090003" w:tentative="1">
+      <w:start w:val="1"/>
+      <w:numFmt w:val="bullet"/>
+      <w:lvlText w:val="o"/>
+      <w:lvlJc w:val="left"/>
+      <w:pPr>
+        <w:ind w:left="5400" w:hanging="360"/>
+      </w:pPr>
+      <w:rPr>
+        <w:rFonts w:ascii="Courier New" w:hAnsi="Courier New" w:cs="Courier New" w:hint="default"/>
+      </w:rPr>
+    </w:lvl>
+    <w:lvl w:ilvl="8" w:tplc="04090005" w:tentative="1">
+      <w:start w:val="1"/>
+      <w:numFmt w:val="bullet"/>
+      <w:lvlText w:val=""/>
+      <w:lvlJc w:val="left"/>
+      <w:pPr>
+        <w:ind w:left="6120" w:hanging="360"/>
+      </w:pPr>
+      <w:rPr>
+        <w:rFonts w:ascii="Wingdings" w:hAnsi="Wingdings" w:hint="default"/>
+      </w:rPr>
+    </w:lvl>
+  </w:abstractNum>
+  <w:abstractNum w:abstractNumId="5" w15:restartNumberingAfterBreak="0">
+    <w:nsid w:val="4A4874A0"/>
+    <w:multiLevelType w:val="hybridMultilevel"/>
+    <w:tmpl w:val="BCB01EE0"/>
+    <w:lvl w:ilvl="0" w:tplc="04090003">
+      <w:start w:val="1"/>
+      <w:numFmt w:val="bullet"/>
+      <w:lvlText w:val="o"/>
+      <w:lvlJc w:val="left"/>
+      <w:pPr>
+        <w:ind w:left="3600" w:hanging="360"/>
+      </w:pPr>
+      <w:rPr>
+        <w:rFonts w:ascii="Courier New" w:hAnsi="Courier New" w:cs="Courier New" w:hint="default"/>
+      </w:rPr>
+    </w:lvl>
+    <w:lvl w:ilvl="1" w:tplc="04090003" w:tentative="1">
+      <w:start w:val="1"/>
+      <w:numFmt w:val="bullet"/>
+      <w:lvlText w:val="o"/>
+      <w:lvlJc w:val="left"/>
+      <w:pPr>
+        <w:ind w:left="4320" w:hanging="360"/>
+      </w:pPr>
+      <w:rPr>
+        <w:rFonts w:ascii="Courier New" w:hAnsi="Courier New" w:cs="Courier New" w:hint="default"/>
+      </w:rPr>
+    </w:lvl>
+    <w:lvl w:ilvl="2" w:tplc="04090005" w:tentative="1">
+      <w:start w:val="1"/>
+      <w:numFmt w:val="bullet"/>
+      <w:lvlText w:val=""/>
+      <w:lvlJc w:val="left"/>
+      <w:pPr>
+        <w:ind w:left="5040" w:hanging="360"/>
+      </w:pPr>
+      <w:rPr>
+        <w:rFonts w:ascii="Wingdings" w:hAnsi="Wingdings" w:hint="default"/>
+      </w:rPr>
+    </w:lvl>
+    <w:lvl w:ilvl="3" w:tplc="04090001" w:tentative="1">
+      <w:start w:val="1"/>
+      <w:numFmt w:val="bullet"/>
+      <w:lvlText w:val=""/>
+      <w:lvlJc w:val="left"/>
+      <w:pPr>
+        <w:ind w:left="5760" w:hanging="360"/>
+      </w:pPr>
+      <w:rPr>
+        <w:rFonts w:ascii="Symbol" w:hAnsi="Symbol" w:hint="default"/>
+      </w:rPr>
+    </w:lvl>
+    <w:lvl w:ilvl="4" w:tplc="04090003" w:tentative="1">
+      <w:start w:val="1"/>
+      <w:numFmt w:val="bullet"/>
+      <w:lvlText w:val="o"/>
+      <w:lvlJc w:val="left"/>
+      <w:pPr>
+        <w:ind w:left="6480" w:hanging="360"/>
+      </w:pPr>
+      <w:rPr>
+        <w:rFonts w:ascii="Courier New" w:hAnsi="Courier New" w:cs="Courier New" w:hint="default"/>
+      </w:rPr>
+    </w:lvl>
+    <w:lvl w:ilvl="5" w:tplc="04090005" w:tentative="1">
+      <w:start w:val="1"/>
+      <w:numFmt w:val="bullet"/>
+      <w:lvlText w:val=""/>
+      <w:lvlJc w:val="left"/>
+      <w:pPr>
+        <w:ind w:left="7200" w:hanging="360"/>
+      </w:pPr>
+      <w:rPr>
+        <w:rFonts w:ascii="Wingdings" w:hAnsi="Wingdings" w:hint="default"/>
+      </w:rPr>
+    </w:lvl>
+    <w:lvl w:ilvl="6" w:tplc="04090001" w:tentative="1">
+      <w:start w:val="1"/>
+      <w:numFmt w:val="bullet"/>
+      <w:lvlText w:val=""/>
+      <w:lvlJc w:val="left"/>
+      <w:pPr>
+        <w:ind w:left="7920" w:hanging="360"/>
+      </w:pPr>
+      <w:rPr>
+        <w:rFonts w:ascii="Symbol" w:hAnsi="Symbol" w:hint="default"/>
+      </w:rPr>
+    </w:lvl>
+    <w:lvl w:ilvl="7" w:tplc="04090003" w:tentative="1">
+      <w:start w:val="1"/>
+      <w:numFmt w:val="bullet"/>
+      <w:lvlText w:val="o"/>
+      <w:lvlJc w:val="left"/>
+      <w:pPr>
+        <w:ind w:left="8640" w:hanging="360"/>
+      </w:pPr>
+      <w:rPr>
+        <w:rFonts w:ascii="Courier New" w:hAnsi="Courier New" w:cs="Courier New" w:hint="default"/>
+      </w:rPr>
+    </w:lvl>
+    <w:lvl w:ilvl="8" w:tplc="04090005" w:tentative="1">
+      <w:start w:val="1"/>
+      <w:numFmt w:val="bullet"/>
+      <w:lvlText w:val=""/>
+      <w:lvlJc w:val="left"/>
+      <w:pPr>
+        <w:ind w:left="9360" w:hanging="360"/>
+      </w:pPr>
+      <w:rPr>
+        <w:rFonts w:ascii="Wingdings" w:hAnsi="Wingdings" w:hint="default"/>
+      </w:rPr>
+    </w:lvl>
+  </w:abstractNum>
+  <w:abstractNum w:abstractNumId="6" w15:restartNumberingAfterBreak="0">
     <w:nsid w:val="63D53C77"/>
     <w:multiLevelType w:val="hybridMultilevel"/>
     <w:tmpl w:val="75FCD778"/>
@@ -2225,13 +4616,25 @@
     </w:lvl>
   </w:abstractNum>
   <w:num w:numId="1">
+    <w:abstractNumId w:val="6"/>
+  </w:num>
+  <w:num w:numId="2">
+    <w:abstractNumId w:val="3"/>
+  </w:num>
+  <w:num w:numId="3">
     <w:abstractNumId w:val="2"/>
   </w:num>
-  <w:num w:numId="2">
+  <w:num w:numId="4">
+    <w:abstractNumId w:val="4"/>
+  </w:num>
+  <w:num w:numId="5">
+    <w:abstractNumId w:val="5"/>
+  </w:num>
+  <w:num w:numId="6">
+    <w:abstractNumId w:val="0"/>
+  </w:num>
+  <w:num w:numId="7">
     <w:abstractNumId w:val="1"/>
-  </w:num>
-  <w:num w:numId="3">
-    <w:abstractNumId w:val="0"/>
   </w:num>
 </w:numbering>
 </file>

</xml_diff>